<commit_message>
Added Mid term and Abstract
</commit_message>
<xml_diff>
--- a/120905532_avinash_kumar.docx
+++ b/120905532_avinash_kumar.docx
@@ -473,7 +473,7 @@
                 <v:shape id="_x0000_i1025" type="#_x0000_t75" style="width:46.5pt;height:60.75pt" o:ole="" fillcolor="window">
                   <v:imagedata r:id="rId8" o:title=""/>
                 </v:shape>
-                <o:OLEObject Type="Embed" ProgID="Word.Picture.8" ShapeID="_x0000_i1025" DrawAspect="Content" ObjectID="_1528201612" r:id="rId9"/>
+                <o:OLEObject Type="Embed" ProgID="Word.Picture.8" ShapeID="_x0000_i1025" DrawAspect="Content" ObjectID="_1528732531" r:id="rId9"/>
               </w:object>
             </w:r>
           </w:p>
@@ -574,7 +574,7 @@
                 <v:shape id="_x0000_i1026" type="#_x0000_t75" style="width:60pt;height:53.25pt" o:ole="" fillcolor="window">
                   <v:imagedata r:id="rId10" o:title=""/>
                 </v:shape>
-                <o:OLEObject Type="Embed" ProgID="Word.Picture.8" ShapeID="_x0000_i1026" DrawAspect="Content" ObjectID="_1528201613" r:id="rId11"/>
+                <o:OLEObject Type="Embed" ProgID="Word.Picture.8" ShapeID="_x0000_i1026" DrawAspect="Content" ObjectID="_1528732532" r:id="rId11"/>
               </w:object>
             </w:r>
           </w:p>
@@ -946,15 +946,7 @@
         <w:rPr>
           <w:sz w:val="24"/>
         </w:rPr>
-        <w:t xml:space="preserve">Assistant Professor Senior Scale, Department of Computer Science </w:t>
-      </w:r>
-      <w:bookmarkStart w:id="0" w:name="_GoBack"/>
-      <w:bookmarkEnd w:id="0"/>
-      <w:r>
-        <w:rPr>
-          <w:sz w:val="24"/>
-        </w:rPr>
-        <w:t>and Engineering</w:t>
+        <w:t>Assistant Professor Senior Scale, Department of Computer Science and Engineering</w:t>
       </w:r>
     </w:p>
     <w:p>
@@ -1060,10 +1052,10 @@
             </w:pPr>
             <w:r>
               <w:object w:dxaOrig="991" w:dyaOrig="1306">
-                <v:shape id="_x0000_i1039" type="#_x0000_t75" style="width:46.5pt;height:60.75pt" o:ole="" fillcolor="window">
+                <v:shape id="_x0000_i1027" type="#_x0000_t75" style="width:46.5pt;height:60.75pt" o:ole="" fillcolor="window">
                   <v:imagedata r:id="rId8" o:title=""/>
                 </v:shape>
-                <o:OLEObject Type="Embed" ProgID="Word.Picture.8" ShapeID="_x0000_i1039" DrawAspect="Content" ObjectID="_1528201614" r:id="rId12"/>
+                <o:OLEObject Type="Embed" ProgID="Word.Picture.8" ShapeID="_x0000_i1027" DrawAspect="Content" ObjectID="_1528732533" r:id="rId12"/>
               </w:object>
             </w:r>
           </w:p>
@@ -1161,10 +1153,10 @@
             </w:pPr>
             <w:r>
               <w:object w:dxaOrig="1057" w:dyaOrig="949">
-                <v:shape id="_x0000_i1040" type="#_x0000_t75" style="width:60pt;height:53.25pt" o:ole="" fillcolor="window">
+                <v:shape id="_x0000_i1028" type="#_x0000_t75" style="width:60pt;height:53.25pt" o:ole="" fillcolor="window">
                   <v:imagedata r:id="rId10" o:title=""/>
                 </v:shape>
-                <o:OLEObject Type="Embed" ProgID="Word.Picture.8" ShapeID="_x0000_i1040" DrawAspect="Content" ObjectID="_1528201615" r:id="rId13"/>
+                <o:OLEObject Type="Embed" ProgID="Word.Picture.8" ShapeID="_x0000_i1028" DrawAspect="Content" ObjectID="_1528732534" r:id="rId13"/>
               </w:object>
             </w:r>
           </w:p>
@@ -1473,14 +1465,14 @@
           <w:sz w:val="24"/>
           <w:szCs w:val="24"/>
         </w:rPr>
-        <w:t>t has been a privilege to work on my industrial training project at SanDisk India</w:t>
-      </w:r>
-      <w:r>
-        <w:rPr>
-          <w:sz w:val="24"/>
-          <w:szCs w:val="24"/>
-        </w:rPr>
-        <w:t xml:space="preserve"> Device Design Center</w:t>
+        <w:t>t has been a privilege to work on my industrial training project at</w:t>
+      </w:r>
+      <w:r>
+        <w:rPr>
+          <w:sz w:val="24"/>
+          <w:szCs w:val="24"/>
+        </w:rPr>
+        <w:t xml:space="preserve"> Juniper Networks Pvt. Ltd</w:t>
       </w:r>
       <w:r>
         <w:rPr>
@@ -1494,7 +1486,21 @@
           <w:sz w:val="24"/>
           <w:szCs w:val="24"/>
         </w:rPr>
-        <w:t xml:space="preserve">t would not have been possible without the kind support and help of many individuals and organizations. I would like to extend my sincere thanks </w:t>
+        <w:t>t would not have been possible without the kind support and help of ma</w:t>
+      </w:r>
+      <w:r>
+        <w:rPr>
+          <w:sz w:val="24"/>
+          <w:szCs w:val="24"/>
+        </w:rPr>
+        <w:t>ny individuals and organization</w:t>
+      </w:r>
+      <w:r>
+        <w:rPr>
+          <w:sz w:val="24"/>
+          <w:szCs w:val="24"/>
+        </w:rPr>
+        <w:t xml:space="preserve">. I would like to extend my sincere thanks </w:t>
       </w:r>
       <w:r>
         <w:rPr>
@@ -1543,14 +1549,30 @@
           <w:sz w:val="24"/>
           <w:szCs w:val="24"/>
         </w:rPr>
-        <w:t xml:space="preserve">s. LAKSHMI NARASU MALAVALLI PUROSHOTHA </w:t>
-      </w:r>
-      <w:r>
-        <w:rPr>
-          <w:sz w:val="24"/>
-          <w:szCs w:val="24"/>
-        </w:rPr>
-        <w:t xml:space="preserve">(Mentor at SanDisk) </w:t>
+        <w:t>. PAVAN C V</w:t>
+      </w:r>
+      <w:r>
+        <w:rPr>
+          <w:b/>
+          <w:smallCaps/>
+          <w:sz w:val="24"/>
+          <w:szCs w:val="24"/>
+        </w:rPr>
+        <w:t xml:space="preserve"> </w:t>
+      </w:r>
+      <w:r>
+        <w:rPr>
+          <w:sz w:val="24"/>
+          <w:szCs w:val="24"/>
+        </w:rPr>
+        <w:t>(Mentor at Juniper Networks</w:t>
+      </w:r>
+      <w:r>
+        <w:rPr>
+          <w:sz w:val="24"/>
+          <w:szCs w:val="24"/>
+        </w:rPr>
+        <w:t xml:space="preserve">) </w:t>
       </w:r>
       <w:r>
         <w:rPr>
@@ -1564,7 +1586,7 @@
           <w:sz w:val="24"/>
           <w:szCs w:val="24"/>
         </w:rPr>
-        <w:t>her</w:t>
+        <w:t>his</w:t>
       </w:r>
       <w:r>
         <w:rPr>
@@ -1639,7 +1661,16 @@
           <w:sz w:val="24"/>
           <w:szCs w:val="24"/>
         </w:rPr>
-        <w:t xml:space="preserve">Mr. PRAKASH KALINGRAO AITRHAL </w:t>
+        <w:t>Mrs. RAJASHREE KRISHNA</w:t>
+      </w:r>
+      <w:r>
+        <w:rPr>
+          <w:b/>
+          <w:smallCaps/>
+          <w:sz w:val="24"/>
+          <w:szCs w:val="24"/>
+        </w:rPr>
+        <w:t xml:space="preserve"> </w:t>
       </w:r>
       <w:r>
         <w:rPr>
@@ -1758,7 +1789,7 @@
           <w:sz w:val="24"/>
           <w:szCs w:val="24"/>
         </w:rPr>
-        <w:t>Mr.</w:t>
+        <w:t>Mr. MANISH GALRANI</w:t>
       </w:r>
       <w:r>
         <w:rPr>
@@ -1767,16 +1798,15 @@
           <w:sz w:val="24"/>
           <w:szCs w:val="24"/>
         </w:rPr>
-        <w:t xml:space="preserve"> GOVINDARAJU </w:t>
-      </w:r>
-      <w:r>
-        <w:rPr>
-          <w:b/>
+        <w:t xml:space="preserve"> </w:t>
+      </w:r>
+      <w:r>
+        <w:rPr>
           <w:smallCaps/>
           <w:sz w:val="24"/>
           <w:szCs w:val="24"/>
         </w:rPr>
-        <w:t>HUJIGAL (</w:t>
+        <w:t>(</w:t>
       </w:r>
       <w:r>
         <w:rPr>
@@ -1792,7 +1822,7 @@
           <w:sz w:val="24"/>
           <w:szCs w:val="24"/>
         </w:rPr>
-        <w:t>, Firmware validation management</w:t>
+        <w:t xml:space="preserve"> Software Engineering</w:t>
       </w:r>
       <w:r>
         <w:rPr>
@@ -1852,7 +1882,7 @@
           <w:sz w:val="24"/>
           <w:szCs w:val="24"/>
         </w:rPr>
-        <w:t xml:space="preserve"> in developing the project and people who have willingly helped me out with their abilities.</w:t>
+        <w:t xml:space="preserve"> who have willingly helped me out with their abilities.</w:t>
       </w:r>
     </w:p>
     <w:p>
@@ -1894,7 +1924,7 @@
           <w:sz w:val="24"/>
           <w:szCs w:val="28"/>
         </w:rPr>
-        <w:t>Nikita Thacker</w:t>
+        <w:t>Avinash Kumar</w:t>
       </w:r>
     </w:p>
     <w:p>
@@ -1950,6 +1980,7 @@
           <w:sz w:val="32"/>
           <w:szCs w:val="32"/>
         </w:rPr>
+        <w:lastRenderedPageBreak/>
         <w:t>ABSTRACT</w:t>
       </w:r>
     </w:p>
@@ -1990,251 +2021,273 @@
         <w:rPr>
           <w:sz w:val="24"/>
         </w:rPr>
-        <w:t xml:space="preserve">Condition coverage, decision coverage, Bullseye, Squish Coco, </w:t>
-      </w:r>
-      <w:r>
-        <w:rPr>
-          <w:sz w:val="24"/>
-        </w:rPr>
-        <w:t xml:space="preserve">code instrumentation, regression </w:t>
-      </w:r>
-    </w:p>
-    <w:p>
-      <w:pPr>
-        <w:spacing w:after="240" w:line="360" w:lineRule="auto"/>
-        <w:jc w:val="both"/>
-        <w:rPr>
-          <w:sz w:val="24"/>
-          <w:szCs w:val="24"/>
-        </w:rPr>
-      </w:pPr>
-      <w:r>
-        <w:rPr>
-          <w:sz w:val="24"/>
-          <w:szCs w:val="24"/>
-        </w:rPr>
-        <w:t xml:space="preserve">Testing and validation is an important part of </w:t>
-      </w:r>
-      <w:r>
-        <w:rPr>
-          <w:sz w:val="24"/>
-          <w:szCs w:val="24"/>
-        </w:rPr>
-        <w:t>software development</w:t>
-      </w:r>
-      <w:r>
-        <w:rPr>
-          <w:sz w:val="24"/>
-          <w:szCs w:val="24"/>
-        </w:rPr>
-        <w:t xml:space="preserve"> lifecycle. </w:t>
-      </w:r>
-      <w:r>
-        <w:rPr>
-          <w:sz w:val="24"/>
-          <w:szCs w:val="24"/>
-        </w:rPr>
-        <w:t>As a part</w:t>
-      </w:r>
-      <w:r>
-        <w:rPr>
-          <w:sz w:val="24"/>
-          <w:szCs w:val="24"/>
-        </w:rPr>
-        <w:t xml:space="preserve"> of testing and validation, SanD</w:t>
-      </w:r>
-      <w:r>
-        <w:rPr>
-          <w:sz w:val="24"/>
-          <w:szCs w:val="24"/>
-        </w:rPr>
-        <w:t>isk validation team runs number of test</w:t>
-      </w:r>
-      <w:r>
-        <w:rPr>
-          <w:sz w:val="24"/>
-          <w:szCs w:val="24"/>
-        </w:rPr>
-        <w:t>s</w:t>
-      </w:r>
-      <w:r>
-        <w:rPr>
-          <w:sz w:val="24"/>
-          <w:szCs w:val="24"/>
-        </w:rPr>
-        <w:t xml:space="preserve"> on all the products</w:t>
-      </w:r>
-      <w:r>
-        <w:rPr>
-          <w:sz w:val="24"/>
-          <w:szCs w:val="24"/>
-        </w:rPr>
-        <w:t xml:space="preserve"> to ensure high performance standards,</w:t>
-      </w:r>
-      <w:r>
-        <w:rPr>
-          <w:sz w:val="24"/>
-          <w:szCs w:val="24"/>
-        </w:rPr>
-        <w:t xml:space="preserve"> quality and</w:t>
-      </w:r>
-      <w:r>
-        <w:rPr>
-          <w:sz w:val="24"/>
-          <w:szCs w:val="24"/>
-        </w:rPr>
-        <w:t xml:space="preserve"> reliability</w:t>
-      </w:r>
-      <w:r>
-        <w:rPr>
+        <w:t>Unix</w:t>
+      </w:r>
+      <w:r>
+        <w:rPr>
+          <w:sz w:val="24"/>
+        </w:rPr>
+        <w:t xml:space="preserve">, </w:t>
+      </w:r>
+      <w:r>
+        <w:rPr>
+          <w:sz w:val="24"/>
+        </w:rPr>
+        <w:t>Daemon</w:t>
+      </w:r>
+      <w:r>
+        <w:rPr>
+          <w:sz w:val="24"/>
+        </w:rPr>
+        <w:t xml:space="preserve">, </w:t>
+      </w:r>
+      <w:r>
+        <w:rPr>
+          <w:sz w:val="24"/>
+        </w:rPr>
+        <w:t>Zero Touch Provisioning, Client, Day zero Configuration, Switch.</w:t>
+      </w:r>
+      <w:r>
+        <w:rPr>
+          <w:sz w:val="24"/>
+        </w:rPr>
+        <w:t xml:space="preserve"> </w:t>
+      </w:r>
+    </w:p>
+    <w:p>
+      <w:pPr>
+        <w:spacing w:line="240" w:lineRule="auto"/>
+        <w:jc w:val="both"/>
+        <w:rPr>
+          <w:color w:val="000000"/>
+          <w:sz w:val="24"/>
+          <w:szCs w:val="24"/>
+        </w:rPr>
+      </w:pPr>
+      <w:r>
+        <w:rPr>
+          <w:sz w:val="24"/>
+          <w:szCs w:val="24"/>
+        </w:rPr>
+        <w:t xml:space="preserve">The phone-home daemon is a plug and play utility which is developed as </w:t>
+      </w:r>
+      <w:r>
+        <w:rPr>
+          <w:sz w:val="24"/>
+          <w:szCs w:val="24"/>
+        </w:rPr>
+        <w:t>part of the Universal Customer Premises Entity Platform</w:t>
+      </w:r>
+      <w:r>
+        <w:rPr>
+          <w:sz w:val="24"/>
+          <w:szCs w:val="24"/>
+        </w:rPr>
+        <w:t>. The uCPE platform is an integrated router and switch w</w:t>
+      </w:r>
+      <w:r>
+        <w:rPr>
+          <w:sz w:val="24"/>
+          <w:szCs w:val="24"/>
+        </w:rPr>
+        <w:t>ith extensible Virtual Network Functionality capabilities,</w:t>
+      </w:r>
+      <w:r>
+        <w:rPr>
+          <w:sz w:val="24"/>
+          <w:szCs w:val="24"/>
+        </w:rPr>
+        <w:t xml:space="preserve"> the phone home modul</w:t>
+      </w:r>
+      <w:r>
+        <w:rPr>
+          <w:sz w:val="24"/>
+          <w:szCs w:val="24"/>
+        </w:rPr>
+        <w:t xml:space="preserve">e serves as initial boot up, </w:t>
+      </w:r>
+      <w:r>
+        <w:rPr>
+          <w:sz w:val="24"/>
+          <w:szCs w:val="24"/>
+        </w:rPr>
+        <w:t>upgrade and configuration functionality</w:t>
+      </w:r>
+      <w:r>
+        <w:rPr>
+          <w:color w:val="000000"/>
           <w:sz w:val="24"/>
           <w:szCs w:val="24"/>
         </w:rPr>
         <w:t>.</w:t>
       </w:r>
-      <w:r>
-        <w:rPr>
-          <w:sz w:val="24"/>
-          <w:szCs w:val="24"/>
-        </w:rPr>
-        <w:t xml:space="preserve"> </w:t>
-      </w:r>
-      <w:r>
-        <w:rPr>
-          <w:sz w:val="24"/>
-          <w:szCs w:val="24"/>
-        </w:rPr>
-        <w:t>The team</w:t>
-      </w:r>
-      <w:r>
-        <w:rPr>
-          <w:sz w:val="24"/>
-          <w:szCs w:val="24"/>
-        </w:rPr>
-        <w:t xml:space="preserve"> generates coverage data for the entire test suite showing various metrics that have been achieved</w:t>
-      </w:r>
-      <w:r>
-        <w:rPr>
-          <w:sz w:val="24"/>
-          <w:szCs w:val="24"/>
-        </w:rPr>
-        <w:t xml:space="preserve"> by these tests</w:t>
-      </w:r>
-      <w:r>
-        <w:rPr>
+    </w:p>
+    <w:p>
+      <w:pPr>
+        <w:spacing w:line="240" w:lineRule="auto"/>
+        <w:jc w:val="both"/>
+        <w:rPr>
+          <w:color w:val="000000"/>
+          <w:sz w:val="24"/>
+          <w:szCs w:val="24"/>
+        </w:rPr>
+      </w:pPr>
+    </w:p>
+    <w:p>
+      <w:pPr>
+        <w:autoSpaceDE w:val="0"/>
+        <w:autoSpaceDN w:val="0"/>
+        <w:adjustRightInd w:val="0"/>
+        <w:spacing w:after="0" w:line="240" w:lineRule="auto"/>
+        <w:jc w:val="both"/>
+        <w:rPr>
+          <w:color w:val="000000" w:themeColor="text1"/>
+          <w:sz w:val="24"/>
+          <w:szCs w:val="24"/>
+        </w:rPr>
+      </w:pPr>
+      <w:r>
+        <w:rPr>
+          <w:color w:val="000000" w:themeColor="text1"/>
+          <w:sz w:val="24"/>
+          <w:szCs w:val="24"/>
+        </w:rPr>
+        <w:t>The Phone home daemon is responsible for the initial boot up and configuration of the uCPE device when the device is turne</w:t>
+      </w:r>
+      <w:r>
+        <w:rPr>
+          <w:color w:val="000000" w:themeColor="text1"/>
+          <w:sz w:val="24"/>
+          <w:szCs w:val="24"/>
+        </w:rPr>
+        <w:t xml:space="preserve">d on at the customer premises. </w:t>
+      </w:r>
+      <w:r>
+        <w:rPr>
+          <w:color w:val="000000" w:themeColor="text1"/>
+          <w:sz w:val="24"/>
+          <w:szCs w:val="24"/>
+        </w:rPr>
+        <w:t>The utility is expected to automate the connecting to the Phone home server over internet and download the initial configuration and data/image. It is responsible for managing the image version currently present on the uCPE</w:t>
+      </w:r>
+      <w:r>
+        <w:rPr>
+          <w:color w:val="000000" w:themeColor="text1"/>
           <w:sz w:val="24"/>
           <w:szCs w:val="24"/>
         </w:rPr>
         <w:t>.</w:t>
       </w:r>
-      <w:r>
-        <w:rPr>
-          <w:sz w:val="24"/>
-          <w:szCs w:val="24"/>
-        </w:rPr>
-        <w:t xml:space="preserve"> These metrics include line coverage, function coverage, condition coverage, decision coverage, etc. </w:t>
-      </w:r>
-      <w:r>
-        <w:rPr>
-          <w:sz w:val="24"/>
-          <w:szCs w:val="24"/>
-        </w:rPr>
-        <w:t xml:space="preserve"> </w:t>
-      </w:r>
-      <w:r>
-        <w:rPr>
-          <w:sz w:val="24"/>
-          <w:szCs w:val="24"/>
-        </w:rPr>
-        <w:t>There are many tools that can be used to automate this process of generation of coverage reports</w:t>
-      </w:r>
-      <w:r>
-        <w:rPr>
-          <w:sz w:val="24"/>
-          <w:szCs w:val="24"/>
-        </w:rPr>
-        <w:t xml:space="preserve">. </w:t>
-      </w:r>
-    </w:p>
-    <w:p>
-      <w:pPr>
-        <w:spacing w:before="240" w:line="360" w:lineRule="auto"/>
-        <w:jc w:val="both"/>
-        <w:rPr>
-          <w:sz w:val="24"/>
-          <w:szCs w:val="24"/>
-        </w:rPr>
-      </w:pPr>
-      <w:r>
-        <w:rPr>
-          <w:sz w:val="24"/>
-          <w:szCs w:val="24"/>
-        </w:rPr>
-        <w:t>Presently SanD</w:t>
-      </w:r>
-      <w:r>
-        <w:rPr>
-          <w:sz w:val="24"/>
-          <w:szCs w:val="24"/>
-        </w:rPr>
-        <w:t xml:space="preserve">isk uses a tool named Bullseye for this purpose. </w:t>
-      </w:r>
-      <w:r>
-        <w:rPr>
-          <w:sz w:val="24"/>
-          <w:szCs w:val="24"/>
-        </w:rPr>
-        <w:t>Bullseye</w:t>
-      </w:r>
-      <w:r>
-        <w:rPr>
-          <w:sz w:val="24"/>
-          <w:szCs w:val="24"/>
-        </w:rPr>
-        <w:t xml:space="preserve"> provides very few metrics and functionalities. With evolving market and competition</w:t>
-      </w:r>
-      <w:r>
-        <w:rPr>
-          <w:sz w:val="24"/>
-          <w:szCs w:val="24"/>
-        </w:rPr>
-        <w:t>,</w:t>
-      </w:r>
-      <w:r>
-        <w:rPr>
-          <w:sz w:val="24"/>
-          <w:szCs w:val="24"/>
-        </w:rPr>
-        <w:t xml:space="preserve"> the company feels there is a need for a tool which provides better functionali</w:t>
-      </w:r>
-      <w:r>
-        <w:rPr>
-          <w:sz w:val="24"/>
-          <w:szCs w:val="24"/>
-        </w:rPr>
-        <w:t>ties,</w:t>
-      </w:r>
-      <w:r>
-        <w:rPr>
-          <w:sz w:val="24"/>
-          <w:szCs w:val="24"/>
-        </w:rPr>
-        <w:t xml:space="preserve"> metrics</w:t>
-      </w:r>
-      <w:r>
-        <w:rPr>
-          <w:sz w:val="24"/>
-          <w:szCs w:val="24"/>
-        </w:rPr>
-        <w:t xml:space="preserve"> and features</w:t>
-      </w:r>
-      <w:r>
-        <w:rPr>
-          <w:sz w:val="24"/>
-          <w:szCs w:val="24"/>
-        </w:rPr>
-        <w:t>. The new suggested tool for this purpose is Squish Coco.</w:t>
-      </w:r>
+    </w:p>
+    <w:p>
+      <w:pPr>
+        <w:autoSpaceDE w:val="0"/>
+        <w:autoSpaceDN w:val="0"/>
+        <w:adjustRightInd w:val="0"/>
+        <w:spacing w:after="0" w:line="240" w:lineRule="auto"/>
+        <w:jc w:val="both"/>
+        <w:rPr>
+          <w:color w:val="000000" w:themeColor="text1"/>
+          <w:sz w:val="24"/>
+          <w:szCs w:val="24"/>
+        </w:rPr>
+      </w:pPr>
+    </w:p>
+    <w:p>
+      <w:pPr>
+        <w:autoSpaceDE w:val="0"/>
+        <w:autoSpaceDN w:val="0"/>
+        <w:adjustRightInd w:val="0"/>
+        <w:spacing w:after="0" w:line="240" w:lineRule="auto"/>
+        <w:jc w:val="both"/>
+        <w:rPr>
+          <w:color w:val="000000" w:themeColor="text1"/>
+          <w:sz w:val="24"/>
+          <w:szCs w:val="24"/>
+        </w:rPr>
+      </w:pPr>
+    </w:p>
+    <w:p>
+      <w:pPr>
+        <w:autoSpaceDE w:val="0"/>
+        <w:autoSpaceDN w:val="0"/>
+        <w:adjustRightInd w:val="0"/>
+        <w:spacing w:after="0" w:line="240" w:lineRule="auto"/>
+        <w:jc w:val="both"/>
+        <w:rPr>
+          <w:color w:val="000000" w:themeColor="text1"/>
+          <w:sz w:val="24"/>
+          <w:szCs w:val="24"/>
+        </w:rPr>
+      </w:pPr>
+      <w:r>
+        <w:rPr>
+          <w:color w:val="000000" w:themeColor="text1"/>
+          <w:sz w:val="24"/>
+          <w:szCs w:val="24"/>
+        </w:rPr>
+        <w:t xml:space="preserve">The Phone home daemon will have a web interface, to view the current status of the uCPE at all states from initialization to bootstrap completion phase. This will also include detailed log of the state machine, with error codes, info code, states, device id etc. This portal provides for the front end to the daemon which is accessible by connecting a device with a browser to the uCPE. </w:t>
+      </w:r>
+    </w:p>
+    <w:p>
+      <w:pPr>
+        <w:autoSpaceDE w:val="0"/>
+        <w:autoSpaceDN w:val="0"/>
+        <w:adjustRightInd w:val="0"/>
+        <w:spacing w:after="0" w:line="240" w:lineRule="auto"/>
+        <w:jc w:val="both"/>
+        <w:rPr>
+          <w:color w:val="000000" w:themeColor="text1"/>
+          <w:sz w:val="24"/>
+          <w:szCs w:val="24"/>
+        </w:rPr>
+      </w:pPr>
+    </w:p>
+    <w:p>
+      <w:pPr>
+        <w:autoSpaceDE w:val="0"/>
+        <w:autoSpaceDN w:val="0"/>
+        <w:adjustRightInd w:val="0"/>
+        <w:spacing w:after="0" w:line="240" w:lineRule="auto"/>
+        <w:jc w:val="both"/>
+        <w:rPr>
+          <w:color w:val="000000" w:themeColor="text1"/>
+          <w:sz w:val="24"/>
+          <w:szCs w:val="24"/>
+        </w:rPr>
+      </w:pPr>
+    </w:p>
+    <w:p>
+      <w:pPr>
+        <w:autoSpaceDE w:val="0"/>
+        <w:autoSpaceDN w:val="0"/>
+        <w:adjustRightInd w:val="0"/>
+        <w:spacing w:after="0" w:line="240" w:lineRule="auto"/>
+        <w:jc w:val="both"/>
+        <w:rPr>
+          <w:color w:val="000000" w:themeColor="text1"/>
+          <w:sz w:val="24"/>
+          <w:szCs w:val="24"/>
+        </w:rPr>
+      </w:pPr>
+      <w:r>
+        <w:rPr>
+          <w:color w:val="000000" w:themeColor="text1"/>
+          <w:sz w:val="24"/>
+          <w:szCs w:val="24"/>
+        </w:rPr>
+        <w:t>The end product is a zero touch provisioning system which automates the initial provisioning/ on boarding of the network device which would also include booting device with pre-installed proprietary and configuring the management interfaces.</w:t>
+      </w:r>
+    </w:p>
+    <w:p>
+      <w:pPr>
+        <w:spacing w:after="240" w:line="360" w:lineRule="auto"/>
+        <w:jc w:val="both"/>
+        <w:rPr>
+          <w:sz w:val="24"/>
+          <w:szCs w:val="24"/>
+        </w:rPr>
+      </w:pPr>
     </w:p>
     <w:p>
       <w:pPr>
@@ -2245,139 +2298,6 @@
           <w:szCs w:val="24"/>
         </w:rPr>
       </w:pPr>
-      <w:r>
-        <w:rPr>
-          <w:sz w:val="24"/>
-          <w:szCs w:val="24"/>
-        </w:rPr>
-        <w:t>As a part of my internship, my task is to compare the new suggested tool Squish Coco with the existing Bullseye tool.</w:t>
-      </w:r>
-      <w:r>
-        <w:rPr>
-          <w:sz w:val="24"/>
-          <w:szCs w:val="24"/>
-        </w:rPr>
-        <w:t xml:space="preserve"> The project involves d</w:t>
-      </w:r>
-      <w:r>
-        <w:rPr>
-          <w:sz w:val="24"/>
-          <w:szCs w:val="24"/>
-        </w:rPr>
-        <w:t xml:space="preserve">etailed </w:t>
-      </w:r>
-      <w:r>
-        <w:rPr>
-          <w:sz w:val="24"/>
-          <w:szCs w:val="24"/>
-        </w:rPr>
-        <w:t xml:space="preserve">comparison </w:t>
-      </w:r>
-      <w:r>
-        <w:rPr>
-          <w:sz w:val="24"/>
-          <w:szCs w:val="24"/>
-        </w:rPr>
-        <w:t xml:space="preserve">on how both the tools </w:t>
-      </w:r>
-      <w:r>
-        <w:rPr>
-          <w:sz w:val="24"/>
-          <w:szCs w:val="24"/>
-        </w:rPr>
-        <w:t>differ in code instrumentation</w:t>
-      </w:r>
-      <w:r>
-        <w:rPr>
-          <w:sz w:val="24"/>
-          <w:szCs w:val="24"/>
-        </w:rPr>
-        <w:t xml:space="preserve">, their basic functionalities and </w:t>
-      </w:r>
-      <w:r>
-        <w:rPr>
-          <w:sz w:val="24"/>
-          <w:szCs w:val="24"/>
-        </w:rPr>
-        <w:t>other parameters such as effect</w:t>
-      </w:r>
-      <w:r>
-        <w:rPr>
-          <w:sz w:val="24"/>
-          <w:szCs w:val="24"/>
-        </w:rPr>
-        <w:t xml:space="preserve"> on performance.</w:t>
-      </w:r>
-      <w:r>
-        <w:rPr>
-          <w:sz w:val="24"/>
-          <w:szCs w:val="24"/>
-        </w:rPr>
-        <w:t xml:space="preserve"> The next goal of the project is to deploy this tool in regression ecosystem for a live stream.</w:t>
-      </w:r>
-      <w:r>
-        <w:rPr>
-          <w:sz w:val="24"/>
-          <w:szCs w:val="24"/>
-        </w:rPr>
-        <w:t xml:space="preserve"> </w:t>
-      </w:r>
-      <w:r>
-        <w:rPr>
-          <w:sz w:val="24"/>
-          <w:szCs w:val="24"/>
-        </w:rPr>
-        <w:t>T</w:t>
-      </w:r>
-      <w:r>
-        <w:rPr>
-          <w:sz w:val="24"/>
-          <w:szCs w:val="24"/>
-        </w:rPr>
-        <w:t>he project</w:t>
-      </w:r>
-      <w:r>
-        <w:rPr>
-          <w:sz w:val="24"/>
-          <w:szCs w:val="24"/>
-        </w:rPr>
-        <w:t xml:space="preserve"> also</w:t>
-      </w:r>
-      <w:r>
-        <w:rPr>
-          <w:sz w:val="24"/>
-          <w:szCs w:val="24"/>
-        </w:rPr>
-        <w:t xml:space="preserve"> involves anal</w:t>
-      </w:r>
-      <w:r>
-        <w:rPr>
-          <w:sz w:val="24"/>
-          <w:szCs w:val="24"/>
-        </w:rPr>
-        <w:t xml:space="preserve">yzing the code complexity of </w:t>
-      </w:r>
-      <w:r>
-        <w:rPr>
-          <w:sz w:val="24"/>
-          <w:szCs w:val="24"/>
-        </w:rPr>
-        <w:t xml:space="preserve">Squish Coco. The framework present now has scripts for automating the entire process for Bullseye. The project requires automating the entire process for Squish Coco so that it can be </w:t>
-      </w:r>
-      <w:r>
-        <w:rPr>
-          <w:sz w:val="24"/>
-          <w:szCs w:val="24"/>
-        </w:rPr>
-        <w:t xml:space="preserve">easily </w:t>
-      </w:r>
-      <w:r>
-        <w:rPr>
-          <w:sz w:val="24"/>
-          <w:szCs w:val="24"/>
-        </w:rPr>
-        <w:t xml:space="preserve">used in regression ecosystem. </w:t>
-      </w:r>
     </w:p>
     <w:p>
       <w:pPr>
@@ -2415,6 +2335,20 @@
           <w:szCs w:val="32"/>
         </w:rPr>
       </w:pPr>
+    </w:p>
+    <w:p>
+      <w:pPr>
+        <w:spacing w:after="240" w:line="360" w:lineRule="auto"/>
+        <w:jc w:val="center"/>
+        <w:rPr>
+          <w:b/>
+          <w:bCs/>
+          <w:sz w:val="32"/>
+          <w:szCs w:val="32"/>
+        </w:rPr>
+      </w:pPr>
+      <w:bookmarkStart w:id="0" w:name="_GoBack"/>
+      <w:bookmarkEnd w:id="0"/>
       <w:r>
         <w:rPr>
           <w:b/>
@@ -16008,6 +15942,7 @@
               <w:rPr>
                 <w:sz w:val="24"/>
               </w:rPr>
+              <w:lastRenderedPageBreak/>
               <w:t>Email address</w:t>
             </w:r>
           </w:p>
@@ -16461,7 +16396,7 @@
           <w:rPr>
             <w:noProof/>
           </w:rPr>
-          <w:t>ii</w:t>
+          <w:t>iii</w:t>
         </w:r>
         <w:r>
           <w:rPr>
@@ -19080,7 +19015,7 @@
 </file>
 
 <file path=customXml/itemProps1.xml><?xml version="1.0" encoding="utf-8"?>
-<ds:datastoreItem xmlns:ds="http://schemas.openxmlformats.org/officeDocument/2006/customXml" ds:itemID="{A27FD807-002B-4B40-B0B0-EF5AC3D6E9DF}">
+<ds:datastoreItem xmlns:ds="http://schemas.openxmlformats.org/officeDocument/2006/customXml" ds:itemID="{CAC58996-120E-46A1-ACEE-C80301E1D6F0}">
   <ds:schemaRefs>
     <ds:schemaRef ds:uri="http://schemas.openxmlformats.org/officeDocument/2006/bibliography"/>
   </ds:schemaRefs>

</xml_diff>